<commit_message>
Site updated: 2019-01-21 11:18:20
</commit_message>
<xml_diff>
--- a/doc/resume.docx
+++ b/doc/resume.docx
@@ -29,7 +29,6 @@
           <w:rFonts w:hint="eastAsia" w:ascii="微软雅黑" w:hAnsi="微软雅黑" w:eastAsia="微软雅黑" w:cs="微软雅黑"/>
           <w:sz w:val="39"/>
           <w:szCs w:val="39"/>
-          <w:bdr w:val="none" w:color="auto" w:sz="0" w:space="0"/>
         </w:rPr>
         <w:t>个人简历</w:t>
       </w:r>
@@ -68,7 +67,6 @@
           <w:sz w:val="33"/>
           <w:szCs w:val="33"/>
           <w:u w:val="none"/>
-          <w:bdr w:val="none" w:color="auto" w:sz="0" w:space="0"/>
           <w:shd w:val="clear" w:fill="FFFFFF"/>
         </w:rPr>
         <w:fldChar w:fldCharType="begin"/>
@@ -84,7 +82,6 @@
           <w:sz w:val="33"/>
           <w:szCs w:val="33"/>
           <w:u w:val="none"/>
-          <w:bdr w:val="none" w:color="auto" w:sz="0" w:space="0"/>
           <w:shd w:val="clear" w:fill="FFFFFF"/>
         </w:rPr>
         <w:instrText xml:space="preserve"> HYPERLINK "http://localhost:4000/resume/" \l "基本信息" \o "基本信息" </w:instrText>
@@ -100,7 +97,6 @@
           <w:sz w:val="33"/>
           <w:szCs w:val="33"/>
           <w:u w:val="none"/>
-          <w:bdr w:val="none" w:color="auto" w:sz="0" w:space="0"/>
           <w:shd w:val="clear" w:fill="FFFFFF"/>
         </w:rPr>
         <w:fldChar w:fldCharType="separate"/>
@@ -116,7 +112,6 @@
           <w:sz w:val="33"/>
           <w:szCs w:val="33"/>
           <w:u w:val="none"/>
-          <w:bdr w:val="none" w:color="auto" w:sz="0" w:space="0"/>
           <w:shd w:val="clear" w:fill="FFFFFF"/>
         </w:rPr>
         <w:fldChar w:fldCharType="end"/>
@@ -131,7 +126,6 @@
           <w:spacing w:val="0"/>
           <w:sz w:val="33"/>
           <w:szCs w:val="33"/>
-          <w:bdr w:val="none" w:color="auto" w:sz="0" w:space="0"/>
           <w:shd w:val="clear" w:fill="FFFFFF"/>
         </w:rPr>
         <w:t>基本信息</w:t>
@@ -175,421 +169,7 @@
           <w:szCs w:val="24"/>
           <w:shd w:val="clear" w:fill="FFFFFF"/>
         </w:rPr>
-        <w:t>谢智望 | 男 | 1991</w:t>
-      </w:r>
-    </w:p>
-    <w:p>
-      <w:pPr>
-        <w:keepNext w:val="0"/>
-        <w:keepLines w:val="0"/>
-        <w:widowControl/>
-        <w:numPr>
-          <w:ilvl w:val="0"/>
-          <w:numId w:val="1"/>
-        </w:numPr>
-        <w:suppressLineNumbers w:val="0"/>
-        <w:spacing w:before="0" w:beforeAutospacing="1" w:after="0" w:afterAutospacing="1"/>
-        <w:ind w:left="1440" w:hanging="360"/>
-        <w:jc w:val="both"/>
-      </w:pPr>
-    </w:p>
-    <w:p>
-      <w:pPr>
-        <w:keepNext w:val="0"/>
-        <w:keepLines w:val="0"/>
-        <w:widowControl/>
-        <w:numPr>
-          <w:ilvl w:val="0"/>
-          <w:numId w:val="1"/>
-        </w:numPr>
-        <w:suppressLineNumbers w:val="0"/>
-        <w:spacing w:before="0" w:beforeAutospacing="1" w:after="0" w:afterAutospacing="1"/>
-        <w:ind w:left="1440" w:hanging="360"/>
-        <w:jc w:val="both"/>
-      </w:pPr>
-      <w:bookmarkStart w:id="0" w:name="_GoBack"/>
-      <w:bookmarkEnd w:id="0"/>
-    </w:p>
-    <w:p>
-      <w:pPr>
-        <w:pStyle w:val="4"/>
-        <w:keepNext w:val="0"/>
-        <w:keepLines w:val="0"/>
-        <w:widowControl/>
-        <w:suppressLineNumbers w:val="0"/>
-        <w:spacing w:before="0" w:beforeAutospacing="0" w:after="375" w:afterAutospacing="0"/>
-        <w:ind w:left="720" w:right="0"/>
-        <w:jc w:val="both"/>
-      </w:pPr>
-      <w:r>
-        <w:rPr>
-          <w:rFonts w:hint="eastAsia" w:ascii="微软雅黑" w:hAnsi="微软雅黑" w:eastAsia="微软雅黑" w:cs="微软雅黑"/>
-          <w:b w:val="0"/>
-          <w:i w:val="0"/>
-          <w:caps w:val="0"/>
-          <w:color w:val="555555"/>
-          <w:spacing w:val="0"/>
-          <w:sz w:val="24"/>
-          <w:szCs w:val="24"/>
-          <w:shd w:val="clear" w:fill="FFFFFF"/>
-        </w:rPr>
-        <w:t>学历：本科</w:t>
-      </w:r>
-    </w:p>
-    <w:p>
-      <w:pPr>
-        <w:keepNext w:val="0"/>
-        <w:keepLines w:val="0"/>
-        <w:widowControl/>
-        <w:numPr>
-          <w:ilvl w:val="0"/>
-          <w:numId w:val="1"/>
-        </w:numPr>
-        <w:suppressLineNumbers w:val="0"/>
-        <w:spacing w:before="0" w:beforeAutospacing="1" w:after="0" w:afterAutospacing="1"/>
-        <w:ind w:left="1440" w:hanging="360"/>
-        <w:jc w:val="both"/>
-      </w:pPr>
-    </w:p>
-    <w:p>
-      <w:pPr>
-        <w:keepNext w:val="0"/>
-        <w:keepLines w:val="0"/>
-        <w:widowControl/>
-        <w:numPr>
-          <w:ilvl w:val="0"/>
-          <w:numId w:val="1"/>
-        </w:numPr>
-        <w:suppressLineNumbers w:val="0"/>
-        <w:spacing w:before="0" w:beforeAutospacing="1" w:after="0" w:afterAutospacing="1"/>
-        <w:ind w:left="1440" w:hanging="360"/>
-        <w:jc w:val="both"/>
-      </w:pPr>
-    </w:p>
-    <w:p>
-      <w:pPr>
-        <w:pStyle w:val="4"/>
-        <w:keepNext w:val="0"/>
-        <w:keepLines w:val="0"/>
-        <w:widowControl/>
-        <w:suppressLineNumbers w:val="0"/>
-        <w:spacing w:before="0" w:beforeAutospacing="0" w:after="375" w:afterAutospacing="0"/>
-        <w:ind w:left="720" w:right="0"/>
-        <w:jc w:val="both"/>
-      </w:pPr>
-      <w:r>
-        <w:rPr>
-          <w:rFonts w:hint="eastAsia" w:ascii="微软雅黑" w:hAnsi="微软雅黑" w:eastAsia="微软雅黑" w:cs="微软雅黑"/>
-          <w:b w:val="0"/>
-          <w:i w:val="0"/>
-          <w:caps w:val="0"/>
-          <w:color w:val="555555"/>
-          <w:spacing w:val="0"/>
-          <w:sz w:val="24"/>
-          <w:szCs w:val="24"/>
-          <w:shd w:val="clear" w:fill="FFFFFF"/>
-        </w:rPr>
-        <w:t>籍贯：河南 | 周口</w:t>
-      </w:r>
-    </w:p>
-    <w:p>
-      <w:pPr>
-        <w:keepNext w:val="0"/>
-        <w:keepLines w:val="0"/>
-        <w:widowControl/>
-        <w:numPr>
-          <w:ilvl w:val="0"/>
-          <w:numId w:val="1"/>
-        </w:numPr>
-        <w:suppressLineNumbers w:val="0"/>
-        <w:spacing w:before="0" w:beforeAutospacing="1" w:after="0" w:afterAutospacing="1"/>
-        <w:ind w:left="1440" w:hanging="360"/>
-        <w:jc w:val="both"/>
-      </w:pPr>
-    </w:p>
-    <w:p>
-      <w:pPr>
-        <w:keepNext w:val="0"/>
-        <w:keepLines w:val="0"/>
-        <w:widowControl/>
-        <w:numPr>
-          <w:ilvl w:val="0"/>
-          <w:numId w:val="1"/>
-        </w:numPr>
-        <w:suppressLineNumbers w:val="0"/>
-        <w:spacing w:before="0" w:beforeAutospacing="1" w:after="0" w:afterAutospacing="1"/>
-        <w:ind w:left="1440" w:hanging="360"/>
-        <w:jc w:val="both"/>
-      </w:pPr>
-    </w:p>
-    <w:p>
-      <w:pPr>
-        <w:pStyle w:val="4"/>
-        <w:keepNext w:val="0"/>
-        <w:keepLines w:val="0"/>
-        <w:widowControl/>
-        <w:suppressLineNumbers w:val="0"/>
-        <w:spacing w:before="0" w:beforeAutospacing="0" w:after="375" w:afterAutospacing="0"/>
-        <w:ind w:left="720" w:right="0"/>
-        <w:jc w:val="both"/>
-      </w:pPr>
-      <w:r>
-        <w:rPr>
-          <w:rFonts w:hint="eastAsia" w:ascii="微软雅黑" w:hAnsi="微软雅黑" w:eastAsia="微软雅黑" w:cs="微软雅黑"/>
-          <w:b w:val="0"/>
-          <w:i w:val="0"/>
-          <w:caps w:val="0"/>
-          <w:color w:val="555555"/>
-          <w:spacing w:val="0"/>
-          <w:sz w:val="24"/>
-          <w:szCs w:val="24"/>
-          <w:shd w:val="clear" w:fill="FFFFFF"/>
-        </w:rPr>
-        <w:t>工作年限：3年+</w:t>
-      </w:r>
-    </w:p>
-    <w:p>
-      <w:pPr>
-        <w:keepNext w:val="0"/>
-        <w:keepLines w:val="0"/>
-        <w:widowControl/>
-        <w:numPr>
-          <w:ilvl w:val="0"/>
-          <w:numId w:val="1"/>
-        </w:numPr>
-        <w:suppressLineNumbers w:val="0"/>
-        <w:spacing w:before="0" w:beforeAutospacing="1" w:after="0" w:afterAutospacing="1"/>
-        <w:ind w:left="1440" w:hanging="360"/>
-        <w:jc w:val="both"/>
-      </w:pPr>
-    </w:p>
-    <w:p>
-      <w:pPr>
-        <w:keepNext w:val="0"/>
-        <w:keepLines w:val="0"/>
-        <w:widowControl/>
-        <w:numPr>
-          <w:ilvl w:val="0"/>
-          <w:numId w:val="1"/>
-        </w:numPr>
-        <w:suppressLineNumbers w:val="0"/>
-        <w:spacing w:before="0" w:beforeAutospacing="1" w:after="0" w:afterAutospacing="1"/>
-        <w:ind w:left="1440" w:hanging="360"/>
-        <w:jc w:val="both"/>
-      </w:pPr>
-    </w:p>
-    <w:p>
-      <w:pPr>
-        <w:pStyle w:val="4"/>
-        <w:keepNext w:val="0"/>
-        <w:keepLines w:val="0"/>
-        <w:widowControl/>
-        <w:suppressLineNumbers w:val="0"/>
-        <w:spacing w:before="0" w:beforeAutospacing="0" w:after="375" w:afterAutospacing="0"/>
-        <w:ind w:left="720" w:right="0"/>
-        <w:jc w:val="both"/>
-      </w:pPr>
-      <w:r>
-        <w:rPr>
-          <w:rFonts w:hint="eastAsia" w:ascii="微软雅黑" w:hAnsi="微软雅黑" w:eastAsia="微软雅黑" w:cs="微软雅黑"/>
-          <w:b w:val="0"/>
-          <w:i w:val="0"/>
-          <w:caps w:val="0"/>
-          <w:color w:val="555555"/>
-          <w:spacing w:val="0"/>
-          <w:sz w:val="24"/>
-          <w:szCs w:val="24"/>
-          <w:shd w:val="clear" w:fill="FFFFFF"/>
-        </w:rPr>
-        <w:t>Phone：17600406807</w:t>
-      </w:r>
-    </w:p>
-    <w:p>
-      <w:pPr>
-        <w:keepNext w:val="0"/>
-        <w:keepLines w:val="0"/>
-        <w:widowControl/>
-        <w:numPr>
-          <w:ilvl w:val="0"/>
-          <w:numId w:val="1"/>
-        </w:numPr>
-        <w:suppressLineNumbers w:val="0"/>
-        <w:spacing w:before="0" w:beforeAutospacing="1" w:after="0" w:afterAutospacing="1"/>
-        <w:ind w:left="1440" w:hanging="360"/>
-        <w:jc w:val="both"/>
-      </w:pPr>
-    </w:p>
-    <w:p>
-      <w:pPr>
-        <w:keepNext w:val="0"/>
-        <w:keepLines w:val="0"/>
-        <w:widowControl/>
-        <w:numPr>
-          <w:ilvl w:val="0"/>
-          <w:numId w:val="1"/>
-        </w:numPr>
-        <w:suppressLineNumbers w:val="0"/>
-        <w:spacing w:before="0" w:beforeAutospacing="1" w:after="0" w:afterAutospacing="1"/>
-        <w:ind w:left="1440" w:hanging="360"/>
-        <w:jc w:val="both"/>
-      </w:pPr>
-    </w:p>
-    <w:p>
-      <w:pPr>
-        <w:pStyle w:val="4"/>
-        <w:keepNext w:val="0"/>
-        <w:keepLines w:val="0"/>
-        <w:widowControl/>
-        <w:suppressLineNumbers w:val="0"/>
-        <w:spacing w:before="0" w:beforeAutospacing="0" w:after="375" w:afterAutospacing="0"/>
-        <w:ind w:left="720" w:right="0"/>
-        <w:jc w:val="both"/>
-      </w:pPr>
-      <w:r>
-        <w:rPr>
-          <w:rFonts w:hint="eastAsia" w:ascii="微软雅黑" w:hAnsi="微软雅黑" w:eastAsia="微软雅黑" w:cs="微软雅黑"/>
-          <w:b w:val="0"/>
-          <w:i w:val="0"/>
-          <w:caps w:val="0"/>
-          <w:color w:val="555555"/>
-          <w:spacing w:val="0"/>
-          <w:sz w:val="24"/>
-          <w:szCs w:val="24"/>
-          <w:shd w:val="clear" w:fill="FFFFFF"/>
-        </w:rPr>
-        <w:t>E-mail：</w:t>
-      </w:r>
-      <w:r>
-        <w:rPr>
-          <w:rFonts w:hint="eastAsia" w:ascii="微软雅黑" w:hAnsi="微软雅黑" w:eastAsia="微软雅黑" w:cs="微软雅黑"/>
-          <w:b w:val="0"/>
-          <w:i w:val="0"/>
-          <w:caps w:val="0"/>
-          <w:color w:val="555555"/>
-          <w:spacing w:val="0"/>
-          <w:sz w:val="24"/>
-          <w:szCs w:val="24"/>
-          <w:u w:val="none"/>
-          <w:shd w:val="clear" w:fill="FFFFFF"/>
-        </w:rPr>
-        <w:fldChar w:fldCharType="begin"/>
-      </w:r>
-      <w:r>
-        <w:rPr>
-          <w:rFonts w:hint="eastAsia" w:ascii="微软雅黑" w:hAnsi="微软雅黑" w:eastAsia="微软雅黑" w:cs="微软雅黑"/>
-          <w:b w:val="0"/>
-          <w:i w:val="0"/>
-          <w:caps w:val="0"/>
-          <w:color w:val="555555"/>
-          <w:spacing w:val="0"/>
-          <w:sz w:val="24"/>
-          <w:szCs w:val="24"/>
-          <w:u w:val="none"/>
-          <w:shd w:val="clear" w:fill="FFFFFF"/>
-        </w:rPr>
-        <w:instrText xml:space="preserve"> HYPERLINK "mailto:17600406807@163.com" \t "http://localhost:4000/resume/_blank" </w:instrText>
-      </w:r>
-      <w:r>
-        <w:rPr>
-          <w:rFonts w:hint="eastAsia" w:ascii="微软雅黑" w:hAnsi="微软雅黑" w:eastAsia="微软雅黑" w:cs="微软雅黑"/>
-          <w:b w:val="0"/>
-          <w:i w:val="0"/>
-          <w:caps w:val="0"/>
-          <w:color w:val="555555"/>
-          <w:spacing w:val="0"/>
-          <w:sz w:val="24"/>
-          <w:szCs w:val="24"/>
-          <w:u w:val="none"/>
-          <w:shd w:val="clear" w:fill="FFFFFF"/>
-        </w:rPr>
-        <w:fldChar w:fldCharType="separate"/>
-      </w:r>
-      <w:r>
-        <w:rPr>
-          <w:rStyle w:val="8"/>
-          <w:rFonts w:hint="eastAsia" w:ascii="微软雅黑" w:hAnsi="微软雅黑" w:eastAsia="微软雅黑" w:cs="微软雅黑"/>
-          <w:b w:val="0"/>
-          <w:i w:val="0"/>
-          <w:caps w:val="0"/>
-          <w:color w:val="555555"/>
-          <w:spacing w:val="0"/>
-          <w:sz w:val="24"/>
-          <w:szCs w:val="24"/>
-          <w:u w:val="none"/>
-          <w:shd w:val="clear" w:fill="FFFFFF"/>
-        </w:rPr>
-        <w:t>17600406807@163.com</w:t>
-      </w:r>
-      <w:r>
-        <w:rPr>
-          <w:rFonts w:hint="eastAsia" w:ascii="微软雅黑" w:hAnsi="微软雅黑" w:eastAsia="微软雅黑" w:cs="微软雅黑"/>
-          <w:b w:val="0"/>
-          <w:i w:val="0"/>
-          <w:caps w:val="0"/>
-          <w:color w:val="555555"/>
-          <w:spacing w:val="0"/>
-          <w:sz w:val="24"/>
-          <w:szCs w:val="24"/>
-          <w:u w:val="none"/>
-          <w:shd w:val="clear" w:fill="FFFFFF"/>
-        </w:rPr>
-        <w:fldChar w:fldCharType="end"/>
-      </w:r>
-    </w:p>
-    <w:p>
-      <w:pPr>
-        <w:keepNext w:val="0"/>
-        <w:keepLines w:val="0"/>
-        <w:widowControl/>
-        <w:numPr>
-          <w:ilvl w:val="0"/>
-          <w:numId w:val="1"/>
-        </w:numPr>
-        <w:suppressLineNumbers w:val="0"/>
-        <w:spacing w:before="0" w:beforeAutospacing="1" w:after="0" w:afterAutospacing="1"/>
-        <w:ind w:left="1440" w:hanging="360"/>
-        <w:jc w:val="both"/>
-      </w:pPr>
-    </w:p>
-    <w:p>
-      <w:pPr>
-        <w:keepNext w:val="0"/>
-        <w:keepLines w:val="0"/>
-        <w:widowControl/>
-        <w:numPr>
-          <w:ilvl w:val="0"/>
-          <w:numId w:val="1"/>
-        </w:numPr>
-        <w:suppressLineNumbers w:val="0"/>
-        <w:spacing w:before="0" w:beforeAutospacing="1" w:after="0" w:afterAutospacing="1"/>
-        <w:ind w:left="1440" w:hanging="360"/>
-        <w:jc w:val="both"/>
-      </w:pPr>
-    </w:p>
-    <w:p>
-      <w:pPr>
-        <w:pStyle w:val="4"/>
-        <w:keepNext w:val="0"/>
-        <w:keepLines w:val="0"/>
-        <w:widowControl/>
-        <w:suppressLineNumbers w:val="0"/>
-        <w:spacing w:before="0" w:beforeAutospacing="0" w:after="375" w:afterAutospacing="0"/>
-        <w:ind w:left="720" w:right="0"/>
-        <w:jc w:val="both"/>
-      </w:pPr>
-      <w:r>
-        <w:rPr>
-          <w:rFonts w:hint="eastAsia" w:ascii="微软雅黑" w:hAnsi="微软雅黑" w:eastAsia="微软雅黑" w:cs="微软雅黑"/>
-          <w:b w:val="0"/>
-          <w:i w:val="0"/>
-          <w:caps w:val="0"/>
-          <w:color w:val="555555"/>
-          <w:spacing w:val="0"/>
-          <w:sz w:val="24"/>
-          <w:szCs w:val="24"/>
-          <w:shd w:val="clear" w:fill="FFFFFF"/>
-        </w:rPr>
-        <w:t>QQ：765257710</w:t>
+        <w:t>谢</w:t>
       </w:r>
     </w:p>
     <w:p>
@@ -809,7 +389,6 @@
           <w:sz w:val="33"/>
           <w:szCs w:val="33"/>
           <w:u w:val="none"/>
-          <w:bdr w:val="none" w:color="auto" w:sz="0" w:space="0"/>
           <w:shd w:val="clear" w:fill="FFFFFF"/>
         </w:rPr>
         <w:fldChar w:fldCharType="begin"/>
@@ -825,7 +404,6 @@
           <w:sz w:val="33"/>
           <w:szCs w:val="33"/>
           <w:u w:val="none"/>
-          <w:bdr w:val="none" w:color="auto" w:sz="0" w:space="0"/>
           <w:shd w:val="clear" w:fill="FFFFFF"/>
         </w:rPr>
         <w:instrText xml:space="preserve"> HYPERLINK "http://localhost:4000/resume/" \l "技能清单" \o "技能清单" </w:instrText>
@@ -841,7 +419,6 @@
           <w:sz w:val="33"/>
           <w:szCs w:val="33"/>
           <w:u w:val="none"/>
-          <w:bdr w:val="none" w:color="auto" w:sz="0" w:space="0"/>
           <w:shd w:val="clear" w:fill="FFFFFF"/>
         </w:rPr>
         <w:fldChar w:fldCharType="separate"/>
@@ -857,7 +434,6 @@
           <w:sz w:val="33"/>
           <w:szCs w:val="33"/>
           <w:u w:val="none"/>
-          <w:bdr w:val="none" w:color="auto" w:sz="0" w:space="0"/>
           <w:shd w:val="clear" w:fill="FFFFFF"/>
         </w:rPr>
         <w:fldChar w:fldCharType="end"/>
@@ -872,7 +448,6 @@
           <w:spacing w:val="0"/>
           <w:sz w:val="33"/>
           <w:szCs w:val="33"/>
-          <w:bdr w:val="none" w:color="auto" w:sz="0" w:space="0"/>
           <w:shd w:val="clear" w:fill="FFFFFF"/>
         </w:rPr>
         <w:t>技能清单</w:t>
@@ -1333,7 +908,6 @@
           <w:sz w:val="33"/>
           <w:szCs w:val="33"/>
           <w:u w:val="none"/>
-          <w:bdr w:val="none" w:color="auto" w:sz="0" w:space="0"/>
           <w:shd w:val="clear" w:fill="FFFFFF"/>
         </w:rPr>
         <w:fldChar w:fldCharType="begin"/>
@@ -1349,7 +923,6 @@
           <w:sz w:val="33"/>
           <w:szCs w:val="33"/>
           <w:u w:val="none"/>
-          <w:bdr w:val="none" w:color="auto" w:sz="0" w:space="0"/>
           <w:shd w:val="clear" w:fill="FFFFFF"/>
         </w:rPr>
         <w:instrText xml:space="preserve"> HYPERLINK "http://localhost:4000/resume/" \l "工作经历" \o "工作经历" </w:instrText>
@@ -1365,7 +938,6 @@
           <w:sz w:val="33"/>
           <w:szCs w:val="33"/>
           <w:u w:val="none"/>
-          <w:bdr w:val="none" w:color="auto" w:sz="0" w:space="0"/>
           <w:shd w:val="clear" w:fill="FFFFFF"/>
         </w:rPr>
         <w:fldChar w:fldCharType="separate"/>
@@ -1381,7 +953,6 @@
           <w:sz w:val="33"/>
           <w:szCs w:val="33"/>
           <w:u w:val="none"/>
-          <w:bdr w:val="none" w:color="auto" w:sz="0" w:space="0"/>
           <w:shd w:val="clear" w:fill="FFFFFF"/>
         </w:rPr>
         <w:fldChar w:fldCharType="end"/>
@@ -1396,7 +967,6 @@
           <w:spacing w:val="0"/>
           <w:sz w:val="33"/>
           <w:szCs w:val="33"/>
-          <w:bdr w:val="none" w:color="auto" w:sz="0" w:space="0"/>
           <w:shd w:val="clear" w:fill="FFFFFF"/>
         </w:rPr>
         <w:t>工作经历</w:t>
@@ -1428,8 +998,25 @@
           <w:szCs w:val="24"/>
           <w:shd w:val="clear" w:fill="FFFFFF"/>
         </w:rPr>
-        <w:t>公司：北京洪荒浩宇 2015/6-至今</w:t>
-      </w:r>
+        <w:t>公司：北京</w:t>
+      </w:r>
+      <w:r>
+        <w:rPr>
+          <w:rFonts w:hint="eastAsia" w:ascii="微软雅黑" w:hAnsi="微软雅黑" w:eastAsia="微软雅黑" w:cs="微软雅黑"/>
+          <w:b w:val="0"/>
+          <w:i w:val="0"/>
+          <w:caps w:val="0"/>
+          <w:color w:val="555555"/>
+          <w:spacing w:val="0"/>
+          <w:sz w:val="24"/>
+          <w:szCs w:val="24"/>
+          <w:shd w:val="clear" w:fill="FFFFFF"/>
+          <w:lang w:val="en-US" w:eastAsia="zh-CN"/>
+        </w:rPr>
+        <w:t>xxx</w:t>
+      </w:r>
+      <w:bookmarkStart w:id="0" w:name="_GoBack"/>
+      <w:bookmarkEnd w:id="0"/>
     </w:p>
     <w:p>
       <w:pPr>
@@ -1494,7 +1081,6 @@
           <w:sz w:val="33"/>
           <w:szCs w:val="33"/>
           <w:u w:val="none"/>
-          <w:bdr w:val="none" w:color="auto" w:sz="0" w:space="0"/>
           <w:shd w:val="clear" w:fill="FFFFFF"/>
         </w:rPr>
         <w:fldChar w:fldCharType="begin"/>
@@ -1510,7 +1096,6 @@
           <w:sz w:val="33"/>
           <w:szCs w:val="33"/>
           <w:u w:val="none"/>
-          <w:bdr w:val="none" w:color="auto" w:sz="0" w:space="0"/>
           <w:shd w:val="clear" w:fill="FFFFFF"/>
         </w:rPr>
         <w:instrText xml:space="preserve"> HYPERLINK "http://localhost:4000/resume/" \l "项目经历" \o "项目经历" </w:instrText>
@@ -1526,7 +1111,6 @@
           <w:sz w:val="33"/>
           <w:szCs w:val="33"/>
           <w:u w:val="none"/>
-          <w:bdr w:val="none" w:color="auto" w:sz="0" w:space="0"/>
           <w:shd w:val="clear" w:fill="FFFFFF"/>
         </w:rPr>
         <w:fldChar w:fldCharType="separate"/>
@@ -1542,7 +1126,6 @@
           <w:sz w:val="33"/>
           <w:szCs w:val="33"/>
           <w:u w:val="none"/>
-          <w:bdr w:val="none" w:color="auto" w:sz="0" w:space="0"/>
           <w:shd w:val="clear" w:fill="FFFFFF"/>
         </w:rPr>
         <w:fldChar w:fldCharType="end"/>
@@ -1557,7 +1140,6 @@
           <w:spacing w:val="0"/>
           <w:sz w:val="33"/>
           <w:szCs w:val="33"/>
-          <w:bdr w:val="none" w:color="auto" w:sz="0" w:space="0"/>
           <w:shd w:val="clear" w:fill="FFFFFF"/>
         </w:rPr>
         <w:t>项目经历</w:t>
@@ -1941,7 +1523,6 @@
           <w:sz w:val="33"/>
           <w:szCs w:val="33"/>
           <w:u w:val="none"/>
-          <w:bdr w:val="none" w:color="auto" w:sz="0" w:space="0"/>
           <w:shd w:val="clear" w:fill="FFFFFF"/>
         </w:rPr>
         <w:fldChar w:fldCharType="begin"/>
@@ -1957,7 +1538,6 @@
           <w:sz w:val="33"/>
           <w:szCs w:val="33"/>
           <w:u w:val="none"/>
-          <w:bdr w:val="none" w:color="auto" w:sz="0" w:space="0"/>
           <w:shd w:val="clear" w:fill="FFFFFF"/>
         </w:rPr>
         <w:instrText xml:space="preserve"> HYPERLINK "http://localhost:4000/resume/" \l "教育经历" \o "教育经历" </w:instrText>
@@ -1973,7 +1553,6 @@
           <w:sz w:val="33"/>
           <w:szCs w:val="33"/>
           <w:u w:val="none"/>
-          <w:bdr w:val="none" w:color="auto" w:sz="0" w:space="0"/>
           <w:shd w:val="clear" w:fill="FFFFFF"/>
         </w:rPr>
         <w:fldChar w:fldCharType="separate"/>
@@ -1989,7 +1568,6 @@
           <w:sz w:val="33"/>
           <w:szCs w:val="33"/>
           <w:u w:val="none"/>
-          <w:bdr w:val="none" w:color="auto" w:sz="0" w:space="0"/>
           <w:shd w:val="clear" w:fill="FFFFFF"/>
         </w:rPr>
         <w:fldChar w:fldCharType="end"/>
@@ -2004,7 +1582,6 @@
           <w:spacing w:val="0"/>
           <w:sz w:val="33"/>
           <w:szCs w:val="33"/>
-          <w:bdr w:val="none" w:color="auto" w:sz="0" w:space="0"/>
           <w:shd w:val="clear" w:fill="FFFFFF"/>
         </w:rPr>
         <w:t>教育经历</w:t>
@@ -2070,7 +1647,6 @@
           <w:sz w:val="33"/>
           <w:szCs w:val="33"/>
           <w:u w:val="none"/>
-          <w:bdr w:val="none" w:color="auto" w:sz="0" w:space="0"/>
           <w:shd w:val="clear" w:fill="FFFFFF"/>
         </w:rPr>
         <w:fldChar w:fldCharType="begin"/>
@@ -2086,7 +1662,6 @@
           <w:sz w:val="33"/>
           <w:szCs w:val="33"/>
           <w:u w:val="none"/>
-          <w:bdr w:val="none" w:color="auto" w:sz="0" w:space="0"/>
           <w:shd w:val="clear" w:fill="FFFFFF"/>
         </w:rPr>
         <w:instrText xml:space="preserve"> HYPERLINK "http://localhost:4000/resume/" \l "致谢" \o "致谢" </w:instrText>
@@ -2102,7 +1677,6 @@
           <w:sz w:val="33"/>
           <w:szCs w:val="33"/>
           <w:u w:val="none"/>
-          <w:bdr w:val="none" w:color="auto" w:sz="0" w:space="0"/>
           <w:shd w:val="clear" w:fill="FFFFFF"/>
         </w:rPr>
         <w:fldChar w:fldCharType="separate"/>
@@ -2118,7 +1692,6 @@
           <w:sz w:val="33"/>
           <w:szCs w:val="33"/>
           <w:u w:val="none"/>
-          <w:bdr w:val="none" w:color="auto" w:sz="0" w:space="0"/>
           <w:shd w:val="clear" w:fill="FFFFFF"/>
         </w:rPr>
         <w:fldChar w:fldCharType="end"/>
@@ -2133,7 +1706,6 @@
           <w:spacing w:val="0"/>
           <w:sz w:val="33"/>
           <w:szCs w:val="33"/>
-          <w:bdr w:val="none" w:color="auto" w:sz="0" w:space="0"/>
           <w:shd w:val="clear" w:fill="FFFFFF"/>
         </w:rPr>
         <w:t>致谢</w:t>
@@ -3163,7 +2735,7 @@
     <w:lsdException w:unhideWhenUsed="0" w:uiPriority="0" w:semiHidden="0" w:name="Document Map"/>
     <w:lsdException w:unhideWhenUsed="0" w:uiPriority="0" w:semiHidden="0" w:name="Plain Text"/>
     <w:lsdException w:unhideWhenUsed="0" w:uiPriority="0" w:semiHidden="0" w:name="E-mail Signature"/>
-    <w:lsdException w:unhideWhenUsed="0" w:uiPriority="0" w:semiHidden="0" w:name="Normal (Web)"/>
+    <w:lsdException w:qFormat="1" w:unhideWhenUsed="0" w:uiPriority="0" w:semiHidden="0" w:name="Normal (Web)"/>
     <w:lsdException w:unhideWhenUsed="0" w:uiPriority="0" w:semiHidden="0" w:name="HTML Acronym"/>
     <w:lsdException w:unhideWhenUsed="0" w:uiPriority="0" w:semiHidden="0" w:name="HTML Address"/>
     <w:lsdException w:unhideWhenUsed="0" w:uiPriority="0" w:semiHidden="0" w:name="HTML Cite"/>
@@ -3398,6 +2970,7 @@
   <w:style w:type="paragraph" w:styleId="4">
     <w:name w:val="Normal (Web)"/>
     <w:basedOn w:val="1"/>
+    <w:qFormat/>
     <w:uiPriority w:val="0"/>
     <w:pPr>
       <w:spacing w:before="0" w:beforeAutospacing="1" w:after="0" w:afterAutospacing="1"/>

</xml_diff>